<commit_message>
Add epitome of Seneca "Apocolocyntosis" and some minor changes.
</commit_message>
<xml_diff>
--- a/Assets/Streszczenia/Seneka, Apocolocyntosis.docx
+++ b/Assets/Streszczenia/Seneka, Apocolocyntosis.docx
@@ -9,35 +9,12 @@
       <w:r>
         <w:t xml:space="preserve">Cesarz </w:t>
       </w:r>
-      <w:proofErr w:type="spellStart"/>
-      <w:r>
-        <w:t>Tiberius</w:t>
-      </w:r>
-      <w:proofErr w:type="spellEnd"/>
-      <w:r>
-        <w:t xml:space="preserve"> Claudius </w:t>
-      </w:r>
-      <w:proofErr w:type="spellStart"/>
-      <w:r>
-        <w:t>Caesar</w:t>
-      </w:r>
-      <w:proofErr w:type="spellEnd"/>
-      <w:r>
-        <w:t xml:space="preserve"> </w:t>
-      </w:r>
-      <w:proofErr w:type="spellStart"/>
-      <w:r>
-        <w:t>Augustus</w:t>
-      </w:r>
-      <w:proofErr w:type="spellEnd"/>
-      <w:r>
-        <w:t xml:space="preserve"> </w:t>
-      </w:r>
-      <w:proofErr w:type="spellStart"/>
-      <w:r>
-        <w:t>Germanicus</w:t>
-      </w:r>
-      <w:proofErr w:type="spellEnd"/>
+      <w:r>
+        <w:t>Tiberius Claudius Caesar Augustus Germanicus</w:t>
+      </w:r>
+      <w:r>
+        <w:t>, główny bohater tytułowego dzieła Seneki,</w:t>
+      </w:r>
       <w:r>
         <w:t xml:space="preserve"> urodził się</w:t>
       </w:r>
@@ -128,23 +105,7 @@
         <w:t>Apocolocyntosis</w:t>
       </w:r>
       <w:r>
-        <w:t>”, co tłumaczy się jako „</w:t>
-      </w:r>
-      <w:proofErr w:type="spellStart"/>
-      <w:r>
-        <w:t>udynienie</w:t>
-      </w:r>
-      <w:proofErr w:type="spellEnd"/>
-      <w:r>
-        <w:t xml:space="preserve">” (wyraz stanowiący połączenie ubóstwienia i dyni) lub </w:t>
-      </w:r>
-      <w:proofErr w:type="spellStart"/>
-      <w:r>
-        <w:t>dynifikacja</w:t>
-      </w:r>
-      <w:proofErr w:type="spellEnd"/>
-      <w:r>
-        <w:t xml:space="preserve"> (co pochodzi z połączenia deifikacji i wspomnianego warzywa). </w:t>
+        <w:t xml:space="preserve">”, co tłumaczy się jako „udynienie” (wyraz stanowiący połączenie ubóstwienia i dyni) lub dynifikacja (co pochodzi z połączenia deifikacji i wspomnianego warzywa). </w:t>
       </w:r>
     </w:p>
     <w:p>
@@ -171,31 +132,7 @@
         <w:t>saeculus felicissimus</w:t>
       </w:r>
       <w:r>
-        <w:t xml:space="preserve">). A zdarzeniami tymi były śmierć i pośmiertne losy cesarza Klaudiusza. Seneka żartobliwie powiada, iż kiedy zostanie zapytany o źródło swoich informacji dotyczących tego, co z Klaudiuszem działo się po śmierci, to po prostu nie odpowie, jeżeli nie będzie miał takiej ochoty. Jeżeli natomiast ochota na odpowiedź go najdzie, to powie to, co mu ślina ja język przyniesie i powoła na świadka tego, który widział jak niejaka </w:t>
-      </w:r>
-      <w:proofErr w:type="spellStart"/>
-      <w:r>
-        <w:t>Druzylla</w:t>
-      </w:r>
-      <w:proofErr w:type="spellEnd"/>
-      <w:r>
-        <w:t xml:space="preserve"> wstępuje do nieba. Świadkiem tym był człowiek o imieniu Liwiusz </w:t>
-      </w:r>
-      <w:proofErr w:type="spellStart"/>
-      <w:r>
-        <w:t>Geminniusz</w:t>
-      </w:r>
-      <w:proofErr w:type="spellEnd"/>
-      <w:r>
-        <w:t xml:space="preserve">, który zarabiał na wygłaszanie tego rodzaju świadectw. Z kolei </w:t>
-      </w:r>
-      <w:proofErr w:type="spellStart"/>
-      <w:r>
-        <w:t>Druzylla</w:t>
-      </w:r>
-      <w:proofErr w:type="spellEnd"/>
-      <w:r>
-        <w:t xml:space="preserve"> była znana z tego, że chociaż była dwukrotnie zamężna, to przez cały czas utrzymywała kontakty seksualne ze swoim bratem, Kaligulą, i z rozkazu tegoż Kaliguli została w 38 r. deifikowana. </w:t>
+        <w:t xml:space="preserve">). A zdarzeniami tymi były śmierć i pośmiertne losy cesarza Klaudiusza. Seneka żartobliwie powiada, iż kiedy zostanie zapytany o źródło swoich informacji dotyczących tego, co z Klaudiuszem działo się po śmierci, to po prostu nie odpowie, jeżeli nie będzie miał takiej ochoty. Jeżeli natomiast ochota na odpowiedź go najdzie, to powie to, co mu ślina ja język przyniesie i powoła na świadka tego, który widział jak niejaka Druzylla wstępuje do nieba. Świadkiem tym był człowiek o imieniu Liwiusz Geminniusz, który zarabiał na wygłaszanie tego rodzaju świadectw. Z kolei Druzylla była znana z tego, że chociaż była dwukrotnie zamężna, to przez cały czas utrzymywała kontakty seksualne ze swoim bratem, Kaligulą, i z rozkazu tegoż Kaliguli została w 38 r. deifikowana. </w:t>
       </w:r>
     </w:p>
     <w:p>
@@ -258,7 +195,6 @@
         </w:rPr>
         <w:t xml:space="preserve">taki stan rzeczy bardzo dziwił boga Merkurego, który wziął </w:t>
       </w:r>
-      <w:proofErr w:type="spellStart"/>
       <w:r>
         <w:rPr>
           <w:rStyle w:val="Nagwek2Znak"/>
@@ -268,7 +204,6 @@
         </w:rPr>
         <w:t>Kloto</w:t>
       </w:r>
-      <w:proofErr w:type="spellEnd"/>
       <w:r>
         <w:rPr>
           <w:rStyle w:val="Nagwek2Znak"/>
@@ -509,25 +444,14 @@
         </w:rPr>
         <w:t xml:space="preserve"> </w:t>
       </w:r>
-      <w:proofErr w:type="spellStart"/>
-      <w:r>
-        <w:rPr>
-          <w:rStyle w:val="Nagwek2Znak"/>
-          <w:i w:val="0"/>
-          <w:iCs w:val="0"/>
-          <w:lang w:val="pl-PL"/>
-        </w:rPr>
-        <w:t>Kloto</w:t>
-      </w:r>
-      <w:proofErr w:type="spellEnd"/>
-      <w:r>
-        <w:rPr>
-          <w:rStyle w:val="Nagwek2Znak"/>
-          <w:i w:val="0"/>
-          <w:iCs w:val="0"/>
-          <w:lang w:val="pl-PL"/>
-        </w:rPr>
-        <w:t xml:space="preserve">, </w:t>
+      <w:r>
+        <w:rPr>
+          <w:rStyle w:val="Nagwek2Znak"/>
+          <w:i w:val="0"/>
+          <w:iCs w:val="0"/>
+          <w:lang w:val="pl-PL"/>
+        </w:rPr>
+        <w:t xml:space="preserve">Kloto, </w:t>
       </w:r>
       <w:r>
         <w:rPr>
@@ -633,31 +557,13 @@
         </w:rPr>
         <w:t xml:space="preserve">Parki wyprzęgły wówczas nową nić, złotą i mocną, która była przeznaczona dla Nerona określonego w tym miejscu przez Senekę jako Lucyfer (chociaż Lucyfer symbolizował planetę Wenus, to jednak określenie Nerona tym mianem wydaje się znaczące. Lucyfer oznacza dosłownie „noszącego światło” od łacińskich słów </w:t>
       </w:r>
-      <w:proofErr w:type="spellStart"/>
-      <w:r>
-        <w:rPr>
-          <w:rStyle w:val="Nagwek2Znak"/>
-          <w:lang w:val="pl-PL"/>
-        </w:rPr>
-        <w:t>lucem</w:t>
-      </w:r>
-      <w:proofErr w:type="spellEnd"/>
-      <w:r>
-        <w:rPr>
-          <w:rStyle w:val="Nagwek2Znak"/>
-          <w:lang w:val="pl-PL"/>
-        </w:rPr>
-        <w:t xml:space="preserve"> </w:t>
-      </w:r>
-      <w:proofErr w:type="spellStart"/>
-      <w:r>
-        <w:rPr>
-          <w:rStyle w:val="Nagwek2Znak"/>
-          <w:lang w:val="pl-PL"/>
-        </w:rPr>
-        <w:t>ferens</w:t>
-      </w:r>
-      <w:proofErr w:type="spellEnd"/>
+      <w:r>
+        <w:rPr>
+          <w:rStyle w:val="Nagwek2Znak"/>
+          <w:lang w:val="pl-PL"/>
+        </w:rPr>
+        <w:t>lucem ferens</w:t>
+      </w:r>
       <w:r>
         <w:rPr>
           <w:rStyle w:val="Nagwek2Znak"/>
@@ -908,23 +814,7 @@
           <w:i/>
           <w:iCs/>
         </w:rPr>
-        <w:t xml:space="preserve">Z Ilionu mnie wiatr poniósł w </w:t>
-      </w:r>
-      <w:proofErr w:type="spellStart"/>
-      <w:r>
-        <w:rPr>
-          <w:i/>
-          <w:iCs/>
-        </w:rPr>
-        <w:t>Kilkonów</w:t>
-      </w:r>
-      <w:proofErr w:type="spellEnd"/>
-      <w:r>
-        <w:rPr>
-          <w:i/>
-          <w:iCs/>
-        </w:rPr>
-        <w:t xml:space="preserve"> krainę</w:t>
+        <w:t>Z Ilionu mnie wiatr poniósł w Kilkonów krainę</w:t>
       </w:r>
       <w:r>
         <w:rPr>
@@ -972,23 +862,7 @@
           <w:i/>
           <w:iCs/>
         </w:rPr>
-        <w:t xml:space="preserve">Z Ilionu mnie wiatr poniósł w </w:t>
-      </w:r>
-      <w:proofErr w:type="spellStart"/>
-      <w:r>
-        <w:rPr>
-          <w:i/>
-          <w:iCs/>
-        </w:rPr>
-        <w:t>Kilkonów</w:t>
-      </w:r>
-      <w:proofErr w:type="spellEnd"/>
-      <w:r>
-        <w:rPr>
-          <w:i/>
-          <w:iCs/>
-        </w:rPr>
-        <w:t xml:space="preserve"> krainę.</w:t>
+        <w:t>Z Ilionu mnie wiatr poniósł w Kilkonów krainę.</w:t>
       </w:r>
       <w:r>
         <w:t xml:space="preserve"> </w:t>
@@ -1017,29 +891,8 @@
       <w:r>
         <w:t xml:space="preserve">. A była to </w:t>
       </w:r>
-      <w:proofErr w:type="spellStart"/>
-      <w:r>
-        <w:t>Febris</w:t>
-      </w:r>
-      <w:proofErr w:type="spellEnd"/>
-      <w:r>
-        <w:t xml:space="preserve">, bogini gorączki. </w:t>
-      </w:r>
-      <w:proofErr w:type="spellStart"/>
-      <w:r>
-        <w:t>Febris</w:t>
-      </w:r>
-      <w:proofErr w:type="spellEnd"/>
-      <w:r>
-        <w:t xml:space="preserve"> ujawniła, że Klaudiusz tak naprawdę urodził się w </w:t>
-      </w:r>
-      <w:proofErr w:type="spellStart"/>
-      <w:r>
-        <w:t>Lugdunum</w:t>
-      </w:r>
-      <w:proofErr w:type="spellEnd"/>
-      <w:r>
-        <w:t xml:space="preserve">, więc jest raczej galem niż rzymianinem. </w:t>
+      <w:r>
+        <w:t xml:space="preserve">Febris, bogini gorączki. Febris ujawniła, że Klaudiusz tak naprawdę urodził się w Lugdunum, więc jest raczej galem niż rzymianinem. </w:t>
       </w:r>
       <w:r>
         <w:t>I podobnie do</w:t>
@@ -1047,13 +900,8 @@
       <w:r>
         <w:t xml:space="preserve"> galów uzurpował sobie prawo do tronu i mu to wyszło. </w:t>
       </w:r>
-      <w:proofErr w:type="spellStart"/>
-      <w:r>
-        <w:t>Senega</w:t>
-      </w:r>
-      <w:proofErr w:type="spellEnd"/>
-      <w:r>
-        <w:t xml:space="preserve"> stwierdza, że, cytując, </w:t>
+      <w:r>
+        <w:t xml:space="preserve">Senega stwierdza, że, cytując, </w:t>
       </w:r>
       <w:r>
         <w:rPr>
@@ -1076,15 +924,7 @@
         <w:t xml:space="preserve">rą za życia </w:t>
       </w:r>
       <w:r>
-        <w:t xml:space="preserve">rozkazywał posyłać ludzi na ścięcie, wydał bogom polecenie, aby poderżnęli </w:t>
-      </w:r>
-      <w:proofErr w:type="spellStart"/>
-      <w:r>
-        <w:t>Febris</w:t>
-      </w:r>
-      <w:proofErr w:type="spellEnd"/>
-      <w:r>
-        <w:t xml:space="preserve"> gardło. Nikt nie zareagował. </w:t>
+        <w:t xml:space="preserve">rozkazywał posyłać ludzi na ścięcie, wydał bogom polecenie, aby poderżnęli Febris gardło. Nikt nie zareagował. </w:t>
       </w:r>
     </w:p>
     <w:p>
@@ -1120,23 +960,7 @@
           <w:i/>
           <w:iCs/>
         </w:rPr>
-        <w:t xml:space="preserve">Wyjaw mi rychło skąd się szczycisz rodem. // Byś nie padł </w:t>
-      </w:r>
-      <w:proofErr w:type="spellStart"/>
-      <w:r>
-        <w:rPr>
-          <w:i/>
-          <w:iCs/>
-        </w:rPr>
-        <w:t>zgładzon</w:t>
-      </w:r>
-      <w:proofErr w:type="spellEnd"/>
-      <w:r>
-        <w:rPr>
-          <w:i/>
-          <w:iCs/>
-        </w:rPr>
-        <w:t xml:space="preserve"> ciosem mej maczugi. </w:t>
+        <w:t xml:space="preserve">Wyjaw mi rychło skąd się szczycisz rodem. // Byś nie padł zgładzon ciosem mej maczugi. </w:t>
       </w:r>
       <w:r>
         <w:t xml:space="preserve">Klaudiusz opanował się, kiedy tylko zobaczył na jakiego siłacza wygląda Herkules. Pomyślał sobie, że chociaż w Rzymie był ponad innymi, tutaj już tak nie jest. Seneka skwitował to </w:t>
@@ -1180,67 +1004,17 @@
           <w:i/>
           <w:iCs/>
         </w:rPr>
-        <w:t xml:space="preserve">in </w:t>
-      </w:r>
-      <w:proofErr w:type="spellStart"/>
-      <w:r>
-        <w:rPr>
-          <w:i/>
-          <w:iCs/>
-        </w:rPr>
-        <w:t>suo</w:t>
-      </w:r>
-      <w:proofErr w:type="spellEnd"/>
-      <w:r>
-        <w:rPr>
-          <w:i/>
-          <w:iCs/>
-        </w:rPr>
-        <w:t xml:space="preserve"> </w:t>
-      </w:r>
-      <w:proofErr w:type="spellStart"/>
-      <w:r>
-        <w:rPr>
-          <w:i/>
-          <w:iCs/>
-        </w:rPr>
-        <w:t>sterquillino</w:t>
-      </w:r>
-      <w:proofErr w:type="spellEnd"/>
+        <w:t>in suo sterquillino</w:t>
+      </w:r>
       <w:r>
         <w:t xml:space="preserve">, na swoim gnojowisku – co odnosi się do tego, co podobno zrobił Klaudiusz, kiedy umierał: osrał się, </w:t>
       </w:r>
-      <w:proofErr w:type="spellStart"/>
-      <w:r>
-        <w:rPr>
-          <w:i/>
-          <w:iCs/>
-        </w:rPr>
-        <w:t>plurimum</w:t>
-      </w:r>
-      <w:proofErr w:type="spellEnd"/>
-      <w:r>
-        <w:rPr>
-          <w:i/>
-          <w:iCs/>
-        </w:rPr>
-        <w:t xml:space="preserve"> </w:t>
-      </w:r>
-      <w:proofErr w:type="spellStart"/>
-      <w:r>
-        <w:rPr>
-          <w:i/>
-          <w:iCs/>
-        </w:rPr>
-        <w:t>posse</w:t>
-      </w:r>
-      <w:proofErr w:type="spellEnd"/>
-      <w:r>
-        <w:rPr>
-          <w:i/>
-          <w:iCs/>
-        </w:rPr>
-        <w:t xml:space="preserve"> </w:t>
+      <w:r>
+        <w:rPr>
+          <w:i/>
+          <w:iCs/>
+        </w:rPr>
+        <w:t xml:space="preserve">plurimum posse </w:t>
       </w:r>
       <w:r>
         <w:t xml:space="preserve">– wiele może. </w:t>
@@ -1560,13 +1334,8 @@
         <w:t xml:space="preserve"> </w:t>
       </w:r>
       <w:r>
-        <w:t xml:space="preserve">Następnie przemawiał bóg </w:t>
-      </w:r>
-      <w:proofErr w:type="spellStart"/>
-      <w:r>
-        <w:t>Diespiter</w:t>
-      </w:r>
-      <w:proofErr w:type="spellEnd"/>
+        <w:t>Następnie przemawiał bóg Diespiter</w:t>
+      </w:r>
       <w:r>
         <w:t xml:space="preserve"> – który mógł poczuć się zaatakowany przez Janusa</w:t>
       </w:r>
@@ -1595,15 +1364,7 @@
         <w:t xml:space="preserve">tak jak Klaudiusz </w:t>
       </w:r>
       <w:r>
-        <w:t xml:space="preserve">parał się sprzedawaniem obywatelstwa. </w:t>
-      </w:r>
-      <w:proofErr w:type="spellStart"/>
-      <w:r>
-        <w:t>Diespiter</w:t>
-      </w:r>
-      <w:proofErr w:type="spellEnd"/>
-      <w:r>
-        <w:t xml:space="preserve"> zdecydowanie optował za ubóstwieniem Klaudiusza, wskazując, </w:t>
+        <w:t xml:space="preserve">parał się sprzedawaniem obywatelstwa. Diespiter zdecydowanie optował za ubóstwieniem Klaudiusza, wskazując, </w:t>
       </w:r>
       <w:r>
         <w:t>jakkolwiek błędnie</w:t>
@@ -1630,23 +1391,7 @@
       </w:r>
       <w:r>
         <w:lastRenderedPageBreak/>
-        <w:t xml:space="preserve">swoich licznych zasługach dla Rzymu, aby w końcu wyznać, że nie znajduje słów dla rosnącego w nim oburzenia spowodowanego tym, co właśnie się dzieje. Dlatego powołał się na słowa </w:t>
-      </w:r>
-      <w:proofErr w:type="spellStart"/>
-      <w:r>
-        <w:t>Messaliny</w:t>
-      </w:r>
-      <w:proofErr w:type="spellEnd"/>
-      <w:r>
-        <w:t xml:space="preserve"> </w:t>
-      </w:r>
-      <w:proofErr w:type="spellStart"/>
-      <w:r>
-        <w:t>Korwinusa</w:t>
-      </w:r>
-      <w:proofErr w:type="spellEnd"/>
-      <w:r>
-        <w:t xml:space="preserve">, mówiąc </w:t>
+        <w:t xml:space="preserve">swoich licznych zasługach dla Rzymu, aby w końcu wyznać, że nie znajduje słów dla rosnącego w nim oburzenia spowodowanego tym, co właśnie się dzieje. Dlatego powołał się na słowa Messaliny Korwinusa, mówiąc </w:t>
       </w:r>
       <w:r>
         <w:rPr>
@@ -1750,57 +1495,20 @@
         <w:t>Po mowie boskiego Augusta w</w:t>
       </w:r>
       <w:r>
-        <w:t xml:space="preserve">yrok zapadł. Klaudiusz z uwagi na to, że zamordował: swojego teścia, Appiusza </w:t>
-      </w:r>
-      <w:proofErr w:type="spellStart"/>
-      <w:r>
-        <w:t>Sylanusa</w:t>
-      </w:r>
-      <w:proofErr w:type="spellEnd"/>
-      <w:r>
-        <w:t xml:space="preserve">, </w:t>
+        <w:t xml:space="preserve">yrok zapadł. Klaudiusz z uwagi na to, że zamordował: swojego teścia, Appiusza Sylanusa, </w:t>
       </w:r>
       <w:r>
         <w:t xml:space="preserve">swoich </w:t>
       </w:r>
       <w:r>
-        <w:t xml:space="preserve">dwóch zięciów, Pompejusza zwanego Wielkim i Lucjusza </w:t>
-      </w:r>
-      <w:proofErr w:type="spellStart"/>
-      <w:r>
-        <w:t>Sylanusa</w:t>
-      </w:r>
-      <w:proofErr w:type="spellEnd"/>
-      <w:r>
-        <w:t xml:space="preserve">, oraz teścia swojej córki, Krassusa </w:t>
-      </w:r>
-      <w:proofErr w:type="spellStart"/>
-      <w:r>
-        <w:t>Frugi</w:t>
-      </w:r>
-      <w:proofErr w:type="spellEnd"/>
-      <w:r>
-        <w:t xml:space="preserve">; a także </w:t>
-      </w:r>
-      <w:proofErr w:type="spellStart"/>
-      <w:r>
-        <w:t>Skrybonię</w:t>
-      </w:r>
-      <w:proofErr w:type="spellEnd"/>
-      <w:r>
-        <w:t>, czyli teściową swojej córki; oraz własną żonę</w:t>
+        <w:t>dwóch zięciów, Pompejusza zwanego Wielkim i Lucjusza Sylanusa, oraz teścia swojej córki, Krassusa Frugi; a także Skrybonię, czyli teściową swojej córki; oraz własną żonę</w:t>
       </w:r>
       <w:r>
         <w:t>,</w:t>
       </w:r>
       <w:r>
-        <w:t xml:space="preserve"> </w:t>
-      </w:r>
-      <w:proofErr w:type="spellStart"/>
-      <w:r>
-        <w:t>Messalinę</w:t>
-      </w:r>
-      <w:proofErr w:type="spellEnd"/>
+        <w:t xml:space="preserve"> Messalinę</w:t>
+      </w:r>
       <w:r>
         <w:t>,</w:t>
       </w:r>
@@ -1881,27 +1589,17 @@
         </w:rPr>
       </w:pPr>
       <w:r>
-        <w:t xml:space="preserve">Przyjemność z obserwowania ceremonii pogrzebowej zepsuł Klaudiuszowi ktoś, kogo Seneka określił jako </w:t>
-      </w:r>
-      <w:proofErr w:type="spellStart"/>
-      <w:r>
-        <w:t>Taltybiusz</w:t>
+        <w:t>Przyjemność z obserwowania ceremonii pogrzebowej zepsuł Klaudiuszowi ktoś, kogo Seneka określił jako Taltybiusz</w:t>
       </w:r>
       <w:r>
         <w:t>a</w:t>
       </w:r>
-      <w:proofErr w:type="spellEnd"/>
       <w:r>
         <w:t xml:space="preserve"> bogów</w:t>
       </w:r>
       <w:r>
-        <w:t xml:space="preserve">; ów </w:t>
-      </w:r>
-      <w:proofErr w:type="spellStart"/>
-      <w:r>
-        <w:t>Taltybiusz</w:t>
-      </w:r>
-      <w:proofErr w:type="spellEnd"/>
+        <w:t>; ów Taltybiusz</w:t>
+      </w:r>
       <w:r>
         <w:t xml:space="preserve"> </w:t>
       </w:r>
@@ -1939,13 +1637,8 @@
       <w:r>
         <w:t xml:space="preserve"> </w:t>
       </w:r>
-      <w:proofErr w:type="spellStart"/>
-      <w:r>
-        <w:t>Narcys</w:t>
-      </w:r>
-      <w:proofErr w:type="spellEnd"/>
-      <w:r>
-        <w:t xml:space="preserve">, zachowując bezpieczny dystans, </w:t>
+      <w:r>
+        <w:t xml:space="preserve">Narcys, zachowując bezpieczny dystans, </w:t>
       </w:r>
       <w:r>
         <w:t xml:space="preserve">oznajmił </w:t>
@@ -2021,15 +1714,7 @@
         <w:t>A p</w:t>
       </w:r>
       <w:r>
-        <w:t xml:space="preserve">rzed sądem odczytano oskarżenie: Klaudiusz zamordował 35 senatorów, 321 </w:t>
-      </w:r>
-      <w:proofErr w:type="spellStart"/>
-      <w:r>
-        <w:t>ekwitów</w:t>
-      </w:r>
-      <w:proofErr w:type="spellEnd"/>
-      <w:r>
-        <w:t xml:space="preserve"> oraz niezliczoną liczbę pozostałych. Cesarz z początku nie znajduje obrońcy, ale kiedy już traci nadzieję, wysuwa się naprzód </w:t>
+        <w:t xml:space="preserve">rzed sądem odczytano oskarżenie: Klaudiusz zamordował 35 senatorów, 321 ekwitów oraz niezliczoną liczbę pozostałych. Cesarz z początku nie znajduje obrońcy, ale kiedy już traci nadzieję, wysuwa się naprzód </w:t>
       </w:r>
       <w:r>
         <w:t xml:space="preserve">niejaki </w:t>
@@ -2037,21 +1722,12 @@
       <w:r>
         <w:t xml:space="preserve">Publiusz Petroniusz, jego stary kompan i znawca </w:t>
       </w:r>
-      <w:proofErr w:type="spellStart"/>
-      <w:r>
-        <w:rPr>
-          <w:i/>
-          <w:iCs/>
-        </w:rPr>
-        <w:t>Claudiana</w:t>
-      </w:r>
-      <w:proofErr w:type="spellEnd"/>
-      <w:r>
-        <w:rPr>
-          <w:i/>
-          <w:iCs/>
-        </w:rPr>
-        <w:t xml:space="preserve"> lingua</w:t>
+      <w:r>
+        <w:rPr>
+          <w:i/>
+          <w:iCs/>
+        </w:rPr>
+        <w:t>Claudiana lingua</w:t>
       </w:r>
       <w:r>
         <w:t>, czyli</w:t>
@@ -2154,15 +1830,7 @@
         <w:t>ale przekazał Klaudiusza</w:t>
       </w:r>
       <w:r>
-        <w:t xml:space="preserve"> swojemu wyzwoleńcowi o imieniu </w:t>
-      </w:r>
-      <w:proofErr w:type="spellStart"/>
-      <w:r>
-        <w:t>Ajakos</w:t>
-      </w:r>
-      <w:proofErr w:type="spellEnd"/>
-      <w:r>
-        <w:t xml:space="preserve">, aby upokorzony, dawny cesarz służył </w:t>
+        <w:t xml:space="preserve"> swojemu wyzwoleńcowi o imieniu Ajakos, aby upokorzony, dawny cesarz służył </w:t>
       </w:r>
       <w:r>
         <w:t>byłemu niewolnikowi</w:t>
@@ -2192,30 +1860,10 @@
           <w:i/>
           <w:iCs/>
         </w:rPr>
-        <w:t>Apokolokyntoza Boskiego Klaudiusza, czyli dyni(dei)</w:t>
-      </w:r>
-      <w:proofErr w:type="spellStart"/>
-      <w:r>
-        <w:rPr>
-          <w:i/>
-          <w:iCs/>
-        </w:rPr>
-        <w:t>fikacja</w:t>
-      </w:r>
-      <w:proofErr w:type="spellEnd"/>
-      <w:r>
-        <w:t xml:space="preserve">, tłum., opracowanie i komentarz Łukasz Berger, Wydawnictwo Naukowe </w:t>
-      </w:r>
-      <w:proofErr w:type="spellStart"/>
-      <w:r>
-        <w:t>UaM</w:t>
-      </w:r>
-      <w:proofErr w:type="spellEnd"/>
-      <w:r>
-        <w:t>, Poznań 2022</w:t>
-      </w:r>
-      <w:r>
-        <w:t>.</w:t>
+        <w:t>Apokolokyntoza Boskiego Klaudiusza, czyli dyni(dei)fikacja</w:t>
+      </w:r>
+      <w:r>
+        <w:t>, tłum., opracowanie i komentarz Łukasz Berger, Wydawnictwo Naukowe UaM, Poznań 2022.</w:t>
       </w:r>
     </w:p>
     <w:p/>

</xml_diff>